<commit_message>
added extension, og lavet små rettelser
</commit_message>
<xml_diff>
--- a/Usecase_Request_status_alle_enheder.docx
+++ b/Usecase_Request_status_alle_enheder.docx
@@ -173,10 +173,19 @@
         <w:rPr>
           <w:rStyle w:val="Svagfremhvning"/>
         </w:rPr>
-        <w:t>Extension 1</w:t>
-      </w:r>
-      <w:r>
-        <w:t>: Alle enheder gennemløbet</w:t>
+        <w:t xml:space="preserve">Extension </w:t>
+      </w:r>
+      <w:r>
+        <w:rPr>
+          <w:rStyle w:val="Svagfremhvning"/>
+        </w:rPr>
+        <w:t>1</w:t>
+      </w:r>
+      <w:r>
+        <w:t xml:space="preserve">: </w:t>
+      </w:r>
+      <w:r>
+        <w:t>Ingen enheder fundet.</w:t>
       </w:r>
     </w:p>
     <w:p>
@@ -221,7 +230,25 @@
       <w:pPr>
         <w:pStyle w:val="Listeafsnit"/>
         <w:numPr>
-          <w:ilvl w:val="2"/>
+          <w:ilvl w:val="1"/>
+          <w:numId w:val="3"/>
+        </w:numPr>
+      </w:pPr>
+      <w:r>
+        <w:rPr>
+          <w:rStyle w:val="Svagfremhvning"/>
+        </w:rPr>
+        <w:t>Extension 2</w:t>
+      </w:r>
+      <w:r>
+        <w:t>: Alle enheder gennemløbet</w:t>
+      </w:r>
+    </w:p>
+    <w:p>
+      <w:pPr>
+        <w:pStyle w:val="Listeafsnit"/>
+        <w:numPr>
+          <w:ilvl w:val="1"/>
           <w:numId w:val="3"/>
         </w:numPr>
       </w:pPr>
@@ -238,7 +265,7 @@
         <w:rPr>
           <w:rStyle w:val="Svagfremhvning"/>
         </w:rPr>
-        <w:t>ion 2</w:t>
+        <w:t>ion 3</w:t>
       </w:r>
       <w:r>
         <w:t xml:space="preserve">: </w:t>
@@ -257,6 +284,56 @@
       </w:pPr>
       <w:r>
         <w:t>Slave modtager besked fra master</w:t>
+      </w:r>
+    </w:p>
+    <w:p>
+      <w:pPr>
+        <w:pStyle w:val="Listeafsnit"/>
+        <w:numPr>
+          <w:ilvl w:val="1"/>
+          <w:numId w:val="3"/>
+        </w:numPr>
+      </w:pPr>
+      <w:r>
+        <w:rPr>
+          <w:rStyle w:val="Svagfremhvning"/>
+        </w:rPr>
+        <w:t>Extension 4</w:t>
+      </w:r>
+      <w:r>
+        <w:t>: checksum fra master passer ikke</w:t>
+      </w:r>
+    </w:p>
+    <w:p>
+      <w:pPr>
+        <w:pStyle w:val="Listeafsnit"/>
+        <w:numPr>
+          <w:ilvl w:val="0"/>
+          <w:numId w:val="3"/>
+        </w:numPr>
+      </w:pPr>
+      <w:r>
+        <w:t xml:space="preserve">Slave Sender svar på </w:t>
+      </w:r>
+      <w:proofErr w:type="spellStart"/>
+      <w:r>
+        <w:t>request</w:t>
+      </w:r>
+      <w:proofErr w:type="spellEnd"/>
+      <w:r>
+        <w:t xml:space="preserve"> til master</w:t>
+      </w:r>
+    </w:p>
+    <w:p>
+      <w:pPr>
+        <w:pStyle w:val="Listeafsnit"/>
+        <w:numPr>
+          <w:ilvl w:val="0"/>
+          <w:numId w:val="3"/>
+        </w:numPr>
+      </w:pPr>
+      <w:r>
+        <w:t>Master modtager svar fra slave enhed</w:t>
       </w:r>
     </w:p>
     <w:p>
@@ -274,39 +351,7 @@
         <w:t>Extension 3</w:t>
       </w:r>
       <w:r>
-        <w:t>: checksum fra master passer ikke</w:t>
-      </w:r>
-    </w:p>
-    <w:p>
-      <w:pPr>
-        <w:pStyle w:val="Listeafsnit"/>
-        <w:numPr>
-          <w:ilvl w:val="0"/>
-          <w:numId w:val="3"/>
-        </w:numPr>
-      </w:pPr>
-      <w:r>
-        <w:t xml:space="preserve">Slave Sender svar på </w:t>
-      </w:r>
-      <w:proofErr w:type="spellStart"/>
-      <w:r>
-        <w:t>request</w:t>
-      </w:r>
-      <w:proofErr w:type="spellEnd"/>
-      <w:r>
-        <w:t xml:space="preserve"> til master</w:t>
-      </w:r>
-    </w:p>
-    <w:p>
-      <w:pPr>
-        <w:pStyle w:val="Listeafsnit"/>
-        <w:numPr>
-          <w:ilvl w:val="0"/>
-          <w:numId w:val="3"/>
-        </w:numPr>
-      </w:pPr>
-      <w:r>
-        <w:t>Master modtager svar fra slave enhed</w:t>
+        <w:t>: kommunikationsfejl (checksum fra slave passer ikke)</w:t>
       </w:r>
     </w:p>
     <w:p>
@@ -321,16 +366,33 @@
         <w:rPr>
           <w:rStyle w:val="Svagfremhvning"/>
         </w:rPr>
-        <w:t xml:space="preserve">Extension </w:t>
-      </w:r>
-      <w:r>
-        <w:rPr>
-          <w:rStyle w:val="Svagfremhvning"/>
-        </w:rPr>
-        <w:t>2</w:t>
-      </w:r>
-      <w:r>
-        <w:t>: kommunikationsfejl (checksum fra slave passer ikke)</w:t>
+        <w:t>Extension 3</w:t>
+      </w:r>
+      <w:r>
+        <w:t xml:space="preserve">: kommunikationsfejl (Modtager </w:t>
+      </w:r>
+      <w:proofErr w:type="spellStart"/>
+      <w:r>
+        <w:t>Gensendelsesrequest</w:t>
+      </w:r>
+      <w:proofErr w:type="spellEnd"/>
+      <w:r>
+        <w:t>)</w:t>
+      </w:r>
+    </w:p>
+    <w:p>
+      <w:pPr>
+        <w:pStyle w:val="Listeafsnit"/>
+        <w:numPr>
+          <w:ilvl w:val="0"/>
+          <w:numId w:val="3"/>
+        </w:numPr>
+      </w:pPr>
+      <w:r>
+        <w:t xml:space="preserve">Master </w:t>
+      </w:r>
+      <w:r>
+        <w:t>gemmer enhedsstatus i status-register.</w:t>
       </w:r>
     </w:p>
     <w:p>
@@ -342,21 +404,19 @@
         </w:numPr>
       </w:pPr>
       <w:r>
-        <w:rPr>
-          <w:rStyle w:val="Svagfremhvning"/>
-        </w:rPr>
-        <w:t>Extension 2</w:t>
-      </w:r>
-      <w:r>
-        <w:t xml:space="preserve">: kommunikationsfejl (Modtager </w:t>
-      </w:r>
-      <w:proofErr w:type="spellStart"/>
-      <w:r>
-        <w:t>Gensendelsesrequest</w:t>
-      </w:r>
-      <w:proofErr w:type="spellEnd"/>
-      <w:r>
-        <w:t>)</w:t>
+        <w:t>Nulstil counter for kommunikationsforsøg.</w:t>
+      </w:r>
+    </w:p>
+    <w:p>
+      <w:pPr>
+        <w:pStyle w:val="Listeafsnit"/>
+        <w:numPr>
+          <w:ilvl w:val="1"/>
+          <w:numId w:val="3"/>
+        </w:numPr>
+      </w:pPr>
+      <w:r>
+        <w:t>Hvis koden er indtastet, sendes bits for adresse og status via. UART til PC.</w:t>
       </w:r>
     </w:p>
     <w:p>
@@ -368,10 +428,7 @@
         </w:numPr>
       </w:pPr>
       <w:r>
-        <w:t xml:space="preserve">Master </w:t>
-      </w:r>
-      <w:r>
-        <w:t>gemmer enhedsstatus i status-register.</w:t>
+        <w:t>Master Inkrementerer counter for gennemløbne enheder</w:t>
       </w:r>
     </w:p>
     <w:p>
@@ -383,194 +440,29 @@
         </w:numPr>
       </w:pPr>
       <w:r>
-        <w:t>Nulstil counter for kommunikationsforsøg.</w:t>
-      </w:r>
-    </w:p>
-    <w:p>
-      <w:pPr>
-        <w:pStyle w:val="Listeafsnit"/>
-        <w:numPr>
-          <w:ilvl w:val="1"/>
-          <w:numId w:val="3"/>
-        </w:numPr>
-      </w:pPr>
-      <w:r>
-        <w:t>Hvis koden er indtastet, sendes bits for adresse og status via. UART til PC.</w:t>
-      </w:r>
-    </w:p>
-    <w:p>
-      <w:pPr>
-        <w:pStyle w:val="Listeafsnit"/>
-        <w:numPr>
-          <w:ilvl w:val="0"/>
-          <w:numId w:val="3"/>
-        </w:numPr>
-      </w:pPr>
-      <w:r>
-        <w:t>Master Inkrementerer counter for gennemløbne enheder</w:t>
-      </w:r>
-    </w:p>
-    <w:p>
-      <w:pPr>
-        <w:pStyle w:val="Listeafsnit"/>
-        <w:numPr>
-          <w:ilvl w:val="1"/>
-          <w:numId w:val="3"/>
-        </w:numPr>
-      </w:pPr>
-      <w:r>
         <w:t>Gå til punkt 2</w:t>
       </w:r>
-      <w:bookmarkStart w:id="0" w:name="_GoBack"/>
-      <w:bookmarkEnd w:id="0"/>
-    </w:p>
+    </w:p>
+    <w:p/>
     <w:p/>
     <w:p>
       <w:r>
         <w:rPr>
           <w:rStyle w:val="Overskrift2Tegn"/>
         </w:rPr>
-        <w:t>Extension 1:</w:t>
-      </w:r>
-      <w:r>
-        <w:t xml:space="preserve"> Alle enheder gennemløbet</w:t>
-      </w:r>
-    </w:p>
-    <w:p>
-      <w:pPr>
-        <w:pStyle w:val="Listeafsnit"/>
-        <w:numPr>
-          <w:ilvl w:val="0"/>
-          <w:numId w:val="4"/>
-        </w:numPr>
-      </w:pPr>
-      <w:r>
-        <w:t xml:space="preserve">Master </w:t>
-      </w:r>
-      <w:proofErr w:type="spellStart"/>
-      <w:r>
-        <w:t>checker</w:t>
-      </w:r>
-      <w:proofErr w:type="spellEnd"/>
-      <w:r>
-        <w:t xml:space="preserve"> om alle </w:t>
-      </w:r>
-      <w:proofErr w:type="spellStart"/>
-      <w:r>
-        <w:t>statusrequests</w:t>
-      </w:r>
-      <w:proofErr w:type="spellEnd"/>
-      <w:r>
-        <w:t xml:space="preserve"> er fejlede</w:t>
-      </w:r>
-    </w:p>
-    <w:p>
-      <w:pPr>
-        <w:pStyle w:val="Listeafsnit"/>
-        <w:numPr>
-          <w:ilvl w:val="1"/>
-          <w:numId w:val="4"/>
-        </w:numPr>
-      </w:pPr>
-      <w:r>
-        <w:t>Hvis koden er indtastet: UART besked til PC om fejl på kommunikations linjen.</w:t>
-      </w:r>
-    </w:p>
-    <w:p>
-      <w:pPr>
-        <w:pStyle w:val="Listeafsnit"/>
-        <w:numPr>
-          <w:ilvl w:val="1"/>
-          <w:numId w:val="4"/>
-        </w:numPr>
-      </w:pPr>
-      <w:r>
-        <w:t>Eventuel en rød LED på master som indikerer fejl.</w:t>
-      </w:r>
-    </w:p>
-    <w:p>
-      <w:pPr>
-        <w:pStyle w:val="Listeafsnit"/>
-        <w:numPr>
-          <w:ilvl w:val="0"/>
-          <w:numId w:val="4"/>
-        </w:numPr>
-      </w:pPr>
-      <w:r>
-        <w:t xml:space="preserve">Nulstiller alle </w:t>
-      </w:r>
-      <w:proofErr w:type="spellStart"/>
-      <w:r>
-        <w:t>counters</w:t>
-      </w:r>
-      <w:proofErr w:type="spellEnd"/>
-      <w:r>
-        <w:t xml:space="preserve"> i </w:t>
-      </w:r>
-      <w:proofErr w:type="spellStart"/>
-      <w:r>
-        <w:t>statusrequest</w:t>
-      </w:r>
-      <w:proofErr w:type="spellEnd"/>
-      <w:r>
-        <w:t xml:space="preserve"> forløbet</w:t>
-      </w:r>
-      <w:r>
-        <w:t xml:space="preserve"> (</w:t>
-      </w:r>
-      <w:proofErr w:type="spellStart"/>
-      <w:r>
-        <w:t>counters</w:t>
-      </w:r>
-      <w:proofErr w:type="spellEnd"/>
-      <w:r>
-        <w:t xml:space="preserve"> over enheder, og kommunikationsforsøg)</w:t>
-      </w:r>
-    </w:p>
-    <w:p>
-      <w:pPr>
-        <w:pStyle w:val="Listeafsnit"/>
-        <w:numPr>
-          <w:ilvl w:val="0"/>
-          <w:numId w:val="4"/>
-        </w:numPr>
-      </w:pPr>
-      <w:r>
-        <w:t xml:space="preserve">Hvis kode er indtastet sendes besked om at status </w:t>
-      </w:r>
-      <w:proofErr w:type="spellStart"/>
-      <w:r>
-        <w:t>request</w:t>
-      </w:r>
-      <w:proofErr w:type="spellEnd"/>
-      <w:r>
-        <w:t xml:space="preserve"> er DONE!</w:t>
-      </w:r>
-    </w:p>
-    <w:p>
-      <w:pPr>
-        <w:pStyle w:val="Listeafsnit"/>
-        <w:numPr>
-          <w:ilvl w:val="0"/>
-          <w:numId w:val="4"/>
-        </w:numPr>
-      </w:pPr>
-      <w:r>
-        <w:t>Master går til næste punkt i masterprotokollen</w:t>
-      </w:r>
-    </w:p>
-    <w:p>
+        <w:t>Extension 1</w:t>
+      </w:r>
       <w:r>
         <w:rPr>
           <w:rStyle w:val="Overskrift2Tegn"/>
         </w:rPr>
-        <w:t>Extension 2:</w:t>
+        <w:t>:</w:t>
       </w:r>
       <w:r>
         <w:t xml:space="preserve"> </w:t>
       </w:r>
       <w:r>
-        <w:t>Fejl i kommunikationen mellem master og slave</w:t>
+        <w:t>Ingen enheder fundet.</w:t>
       </w:r>
     </w:p>
     <w:p>
@@ -578,16 +470,82 @@
         <w:pStyle w:val="Listeafsnit"/>
         <w:numPr>
           <w:ilvl w:val="0"/>
-          <w:numId w:val="5"/>
-        </w:numPr>
-      </w:pPr>
+          <w:numId w:val="10"/>
+        </w:numPr>
+      </w:pPr>
+      <w:r>
+        <w:t>Gå til næste punkt i master protokol.</w:t>
+      </w:r>
+      <w:bookmarkStart w:id="0" w:name="_GoBack"/>
+      <w:bookmarkEnd w:id="0"/>
+    </w:p>
+    <w:p>
+      <w:r>
+        <w:rPr>
+          <w:rStyle w:val="Overskrift2Tegn"/>
+        </w:rPr>
+        <w:t>Extension 2</w:t>
+      </w:r>
+      <w:r>
+        <w:rPr>
+          <w:rStyle w:val="Overskrift2Tegn"/>
+        </w:rPr>
+        <w:t>:</w:t>
+      </w:r>
+      <w:r>
+        <w:t xml:space="preserve"> Alle enheder gennemløbet</w:t>
+      </w:r>
+    </w:p>
+    <w:p>
+      <w:pPr>
+        <w:pStyle w:val="Listeafsnit"/>
+        <w:numPr>
+          <w:ilvl w:val="0"/>
+          <w:numId w:val="4"/>
+        </w:numPr>
+      </w:pPr>
+      <w:r>
+        <w:t xml:space="preserve">Master </w:t>
+      </w:r>
       <w:proofErr w:type="spellStart"/>
       <w:r>
-        <w:t>inkrementere</w:t>
+        <w:t>checker</w:t>
       </w:r>
       <w:proofErr w:type="spellEnd"/>
       <w:r>
-        <w:t xml:space="preserve"> counter for antal kommunikationsforsøg til slave enheden </w:t>
+        <w:t xml:space="preserve"> om alle </w:t>
+      </w:r>
+      <w:proofErr w:type="spellStart"/>
+      <w:r>
+        <w:t>statusrequests</w:t>
+      </w:r>
+      <w:proofErr w:type="spellEnd"/>
+      <w:r>
+        <w:t xml:space="preserve"> er fejlede</w:t>
+      </w:r>
+    </w:p>
+    <w:p>
+      <w:pPr>
+        <w:pStyle w:val="Listeafsnit"/>
+        <w:numPr>
+          <w:ilvl w:val="1"/>
+          <w:numId w:val="4"/>
+        </w:numPr>
+      </w:pPr>
+      <w:r>
+        <w:t>Hvis koden er indtastet: UART besked til PC om fejl på kommunikations linjen.</w:t>
+      </w:r>
+    </w:p>
+    <w:p>
+      <w:pPr>
+        <w:pStyle w:val="Listeafsnit"/>
+        <w:numPr>
+          <w:ilvl w:val="1"/>
+          <w:numId w:val="4"/>
+        </w:numPr>
+      </w:pPr>
+      <w:r>
+        <w:t>Eventuel en rød LED på master som indikerer fejl.</w:t>
       </w:r>
     </w:p>
     <w:p>
@@ -595,49 +553,71 @@
         <w:pStyle w:val="Listeafsnit"/>
         <w:numPr>
           <w:ilvl w:val="0"/>
-          <w:numId w:val="5"/>
-        </w:numPr>
-      </w:pPr>
-      <w:r>
-        <w:t>tjek counter &gt; 3</w:t>
-      </w:r>
-    </w:p>
-    <w:p>
-      <w:pPr>
-        <w:pStyle w:val="Listeafsnit"/>
-        <w:numPr>
-          <w:ilvl w:val="1"/>
-          <w:numId w:val="5"/>
-        </w:numPr>
-      </w:pPr>
-      <w:proofErr w:type="gramStart"/>
+          <w:numId w:val="4"/>
+        </w:numPr>
+      </w:pPr>
+      <w:r>
+        <w:t xml:space="preserve">Nulstiller alle </w:t>
+      </w:r>
+      <w:proofErr w:type="spellStart"/>
+      <w:r>
+        <w:t>counters</w:t>
+      </w:r>
+      <w:proofErr w:type="spellEnd"/>
+      <w:r>
+        <w:t xml:space="preserve"> i </w:t>
+      </w:r>
+      <w:proofErr w:type="spellStart"/>
+      <w:r>
+        <w:t>statusrequest</w:t>
+      </w:r>
+      <w:proofErr w:type="spellEnd"/>
+      <w:r>
+        <w:t xml:space="preserve"> forløbet</w:t>
+      </w:r>
+      <w:r>
+        <w:t xml:space="preserve"> (</w:t>
+      </w:r>
+      <w:proofErr w:type="spellStart"/>
+      <w:r>
+        <w:t>counters</w:t>
+      </w:r>
+      <w:proofErr w:type="spellEnd"/>
+      <w:r>
+        <w:t xml:space="preserve"> over enheder, og kommunikationsforsøg)</w:t>
+      </w:r>
+    </w:p>
+    <w:p>
+      <w:pPr>
+        <w:pStyle w:val="Listeafsnit"/>
+        <w:numPr>
+          <w:ilvl w:val="0"/>
+          <w:numId w:val="4"/>
+        </w:numPr>
+      </w:pPr>
       <w:r>
         <w:lastRenderedPageBreak/>
-        <w:t>if</w:t>
-      </w:r>
-      <w:proofErr w:type="gramEnd"/>
-      <w:r>
-        <w:t>(true) == status for enhed = fejl. Gå til punkt 6.</w:t>
-      </w:r>
-    </w:p>
-    <w:p>
-      <w:pPr>
-        <w:pStyle w:val="Listeafsnit"/>
-        <w:numPr>
-          <w:ilvl w:val="1"/>
-          <w:numId w:val="5"/>
-        </w:numPr>
-      </w:pPr>
-      <w:proofErr w:type="gramStart"/>
-      <w:r>
-        <w:t>if</w:t>
-      </w:r>
-      <w:proofErr w:type="gramEnd"/>
-      <w:r>
-        <w:t xml:space="preserve"> (false) == </w:t>
-      </w:r>
-      <w:r>
-        <w:t>gå til punkt 2.</w:t>
+        <w:t xml:space="preserve">Hvis kode er indtastet sendes besked om at status </w:t>
+      </w:r>
+      <w:proofErr w:type="spellStart"/>
+      <w:r>
+        <w:t>request</w:t>
+      </w:r>
+      <w:proofErr w:type="spellEnd"/>
+      <w:r>
+        <w:t xml:space="preserve"> er DONE!</w:t>
+      </w:r>
+    </w:p>
+    <w:p>
+      <w:pPr>
+        <w:pStyle w:val="Listeafsnit"/>
+        <w:numPr>
+          <w:ilvl w:val="0"/>
+          <w:numId w:val="4"/>
+        </w:numPr>
+      </w:pPr>
+      <w:r>
+        <w:t>Master går til næste punkt i masterprotokollen</w:t>
       </w:r>
     </w:p>
     <w:p>
@@ -646,6 +626,99 @@
           <w:rStyle w:val="Overskrift2Tegn"/>
         </w:rPr>
         <w:t>Extension 3</w:t>
+      </w:r>
+      <w:r>
+        <w:rPr>
+          <w:rStyle w:val="Overskrift2Tegn"/>
+        </w:rPr>
+        <w:t>:</w:t>
+      </w:r>
+      <w:r>
+        <w:t xml:space="preserve"> </w:t>
+      </w:r>
+      <w:proofErr w:type="spellStart"/>
+      <w:r>
+        <w:t>Kommunikationfejl</w:t>
+      </w:r>
+      <w:proofErr w:type="spellEnd"/>
+      <w:r>
+        <w:t>.</w:t>
+      </w:r>
+    </w:p>
+    <w:p>
+      <w:pPr>
+        <w:pStyle w:val="Listeafsnit"/>
+        <w:numPr>
+          <w:ilvl w:val="0"/>
+          <w:numId w:val="5"/>
+        </w:numPr>
+      </w:pPr>
+      <w:proofErr w:type="spellStart"/>
+      <w:proofErr w:type="gramStart"/>
+      <w:r>
+        <w:t>inkrementere</w:t>
+      </w:r>
+      <w:proofErr w:type="spellEnd"/>
+      <w:proofErr w:type="gramEnd"/>
+      <w:r>
+        <w:t xml:space="preserve"> counter for antal kommunikationsforsøg til slave enheden </w:t>
+      </w:r>
+    </w:p>
+    <w:p>
+      <w:pPr>
+        <w:pStyle w:val="Listeafsnit"/>
+        <w:numPr>
+          <w:ilvl w:val="0"/>
+          <w:numId w:val="5"/>
+        </w:numPr>
+      </w:pPr>
+      <w:r>
+        <w:t>tjek counter &gt; 3</w:t>
+      </w:r>
+    </w:p>
+    <w:p>
+      <w:pPr>
+        <w:pStyle w:val="Listeafsnit"/>
+        <w:numPr>
+          <w:ilvl w:val="1"/>
+          <w:numId w:val="5"/>
+        </w:numPr>
+      </w:pPr>
+      <w:proofErr w:type="gramStart"/>
+      <w:r>
+        <w:t>if</w:t>
+      </w:r>
+      <w:proofErr w:type="gramEnd"/>
+      <w:r>
+        <w:t>(true) == status for enhed = fejl. Gå til punkt 6.</w:t>
+      </w:r>
+    </w:p>
+    <w:p>
+      <w:pPr>
+        <w:pStyle w:val="Listeafsnit"/>
+        <w:numPr>
+          <w:ilvl w:val="1"/>
+          <w:numId w:val="5"/>
+        </w:numPr>
+      </w:pPr>
+      <w:proofErr w:type="gramStart"/>
+      <w:r>
+        <w:t>if</w:t>
+      </w:r>
+      <w:proofErr w:type="gramEnd"/>
+      <w:r>
+        <w:t xml:space="preserve"> (false) == </w:t>
+      </w:r>
+      <w:r>
+        <w:t>gå til punkt 2.</w:t>
+      </w:r>
+    </w:p>
+    <w:p>
+      <w:r>
+        <w:rPr>
+          <w:rStyle w:val="Overskrift2Tegn"/>
+        </w:rPr>
+        <w:t>Extension 4</w:t>
       </w:r>
       <w:r>
         <w:t>: Checksum fra master passer ikke</w:t>
@@ -1125,6 +1198,95 @@
     </w:lvl>
   </w:abstractNum>
   <w:abstractNum w:abstractNumId="5" w15:restartNumberingAfterBreak="0">
+    <w:nsid w:val="46864154"/>
+    <w:multiLevelType w:val="hybridMultilevel"/>
+    <w:tmpl w:val="E4763094"/>
+    <w:lvl w:ilvl="0" w:tplc="0406000F">
+      <w:start w:val="1"/>
+      <w:numFmt w:val="decimal"/>
+      <w:lvlText w:val="%1."/>
+      <w:lvlJc w:val="left"/>
+      <w:pPr>
+        <w:ind w:left="720" w:hanging="360"/>
+      </w:pPr>
+      <w:rPr>
+        <w:rFonts w:hint="default"/>
+      </w:rPr>
+    </w:lvl>
+    <w:lvl w:ilvl="1" w:tplc="04060019" w:tentative="1">
+      <w:start w:val="1"/>
+      <w:numFmt w:val="lowerLetter"/>
+      <w:lvlText w:val="%2."/>
+      <w:lvlJc w:val="left"/>
+      <w:pPr>
+        <w:ind w:left="1440" w:hanging="360"/>
+      </w:pPr>
+    </w:lvl>
+    <w:lvl w:ilvl="2" w:tplc="0406001B" w:tentative="1">
+      <w:start w:val="1"/>
+      <w:numFmt w:val="lowerRoman"/>
+      <w:lvlText w:val="%3."/>
+      <w:lvlJc w:val="right"/>
+      <w:pPr>
+        <w:ind w:left="2160" w:hanging="180"/>
+      </w:pPr>
+    </w:lvl>
+    <w:lvl w:ilvl="3" w:tplc="0406000F" w:tentative="1">
+      <w:start w:val="1"/>
+      <w:numFmt w:val="decimal"/>
+      <w:lvlText w:val="%4."/>
+      <w:lvlJc w:val="left"/>
+      <w:pPr>
+        <w:ind w:left="2880" w:hanging="360"/>
+      </w:pPr>
+    </w:lvl>
+    <w:lvl w:ilvl="4" w:tplc="04060019" w:tentative="1">
+      <w:start w:val="1"/>
+      <w:numFmt w:val="lowerLetter"/>
+      <w:lvlText w:val="%5."/>
+      <w:lvlJc w:val="left"/>
+      <w:pPr>
+        <w:ind w:left="3600" w:hanging="360"/>
+      </w:pPr>
+    </w:lvl>
+    <w:lvl w:ilvl="5" w:tplc="0406001B" w:tentative="1">
+      <w:start w:val="1"/>
+      <w:numFmt w:val="lowerRoman"/>
+      <w:lvlText w:val="%6."/>
+      <w:lvlJc w:val="right"/>
+      <w:pPr>
+        <w:ind w:left="4320" w:hanging="180"/>
+      </w:pPr>
+    </w:lvl>
+    <w:lvl w:ilvl="6" w:tplc="0406000F" w:tentative="1">
+      <w:start w:val="1"/>
+      <w:numFmt w:val="decimal"/>
+      <w:lvlText w:val="%7."/>
+      <w:lvlJc w:val="left"/>
+      <w:pPr>
+        <w:ind w:left="5040" w:hanging="360"/>
+      </w:pPr>
+    </w:lvl>
+    <w:lvl w:ilvl="7" w:tplc="04060019" w:tentative="1">
+      <w:start w:val="1"/>
+      <w:numFmt w:val="lowerLetter"/>
+      <w:lvlText w:val="%8."/>
+      <w:lvlJc w:val="left"/>
+      <w:pPr>
+        <w:ind w:left="5760" w:hanging="360"/>
+      </w:pPr>
+    </w:lvl>
+    <w:lvl w:ilvl="8" w:tplc="0406001B" w:tentative="1">
+      <w:start w:val="1"/>
+      <w:numFmt w:val="lowerRoman"/>
+      <w:lvlText w:val="%9."/>
+      <w:lvlJc w:val="right"/>
+      <w:pPr>
+        <w:ind w:left="6480" w:hanging="180"/>
+      </w:pPr>
+    </w:lvl>
+  </w:abstractNum>
+  <w:abstractNum w:abstractNumId="6" w15:restartNumberingAfterBreak="0">
     <w:nsid w:val="473A3418"/>
     <w:multiLevelType w:val="multilevel"/>
     <w:tmpl w:val="0406001F"/>
@@ -1210,7 +1372,7 @@
       </w:pPr>
     </w:lvl>
   </w:abstractNum>
-  <w:abstractNum w:abstractNumId="6" w15:restartNumberingAfterBreak="0">
+  <w:abstractNum w:abstractNumId="7" w15:restartNumberingAfterBreak="0">
     <w:nsid w:val="532C7C4A"/>
     <w:multiLevelType w:val="multilevel"/>
     <w:tmpl w:val="0406001F"/>
@@ -1296,7 +1458,7 @@
       </w:pPr>
     </w:lvl>
   </w:abstractNum>
-  <w:abstractNum w:abstractNumId="7" w15:restartNumberingAfterBreak="0">
+  <w:abstractNum w:abstractNumId="8" w15:restartNumberingAfterBreak="0">
     <w:nsid w:val="636E4BC8"/>
     <w:multiLevelType w:val="multilevel"/>
     <w:tmpl w:val="0406001F"/>
@@ -1382,7 +1544,7 @@
       </w:pPr>
     </w:lvl>
   </w:abstractNum>
-  <w:abstractNum w:abstractNumId="8" w15:restartNumberingAfterBreak="0">
+  <w:abstractNum w:abstractNumId="9" w15:restartNumberingAfterBreak="0">
     <w:nsid w:val="724C1B8A"/>
     <w:multiLevelType w:val="multilevel"/>
     <w:tmpl w:val="0406001F"/>
@@ -1472,13 +1634,13 @@
     <w:abstractNumId w:val="0"/>
   </w:num>
   <w:num w:numId="2">
-    <w:abstractNumId w:val="6"/>
+    <w:abstractNumId w:val="7"/>
   </w:num>
   <w:num w:numId="3">
     <w:abstractNumId w:val="4"/>
   </w:num>
   <w:num w:numId="4">
-    <w:abstractNumId w:val="7"/>
+    <w:abstractNumId w:val="8"/>
   </w:num>
   <w:num w:numId="5">
     <w:abstractNumId w:val="3"/>
@@ -1487,13 +1649,16 @@
     <w:abstractNumId w:val="2"/>
   </w:num>
   <w:num w:numId="7">
-    <w:abstractNumId w:val="8"/>
+    <w:abstractNumId w:val="9"/>
   </w:num>
   <w:num w:numId="8">
-    <w:abstractNumId w:val="5"/>
+    <w:abstractNumId w:val="6"/>
   </w:num>
   <w:num w:numId="9">
     <w:abstractNumId w:val="1"/>
+  </w:num>
+  <w:num w:numId="10">
+    <w:abstractNumId w:val="5"/>
   </w:num>
 </w:numbering>
 </file>

</xml_diff>